<commit_message>
Added theory on emergency management and  and plan for transport
</commit_message>
<xml_diff>
--- a/General/Start-formulieren/Formulier 4 - Start master Thesis_protected.docx
+++ b/General/Start-formulieren/Formulier 4 - Start master Thesis_protected.docx
@@ -361,19 +361,11 @@
         </w:sdtPr>
         <w:sdtEndPr/>
         <w:sdtContent>
-          <w:proofErr w:type="spellStart"/>
           <w:r>
             <w:rPr>
               <w:lang w:val="en-GB"/>
             </w:rPr>
-            <w:t>Brasserskade</w:t>
-          </w:r>
-          <w:proofErr w:type="spellEnd"/>
-          <w:r>
-            <w:rPr>
-              <w:lang w:val="en-GB"/>
-            </w:rPr>
-            <w:t xml:space="preserve"> 37</w:t>
+            <w:t>Brasserskade 37</w:t>
           </w:r>
         </w:sdtContent>
       </w:sdt>
@@ -1056,21 +1048,7 @@
                   <w:rPr>
                     <w:lang w:val="en-GB"/>
                   </w:rPr>
-                  <w:t xml:space="preserve">The aim of the project is to get insight in the complexity of manoeuvres of different ship types. Based on this </w:t>
-                </w:r>
-                <w:proofErr w:type="spellStart"/>
-                <w:r>
-                  <w:rPr>
-                    <w:lang w:val="en-GB"/>
-                  </w:rPr>
-                  <w:t>advise</w:t>
-                </w:r>
-                <w:proofErr w:type="spellEnd"/>
-                <w:r>
-                  <w:rPr>
-                    <w:lang w:val="en-GB"/>
-                  </w:rPr>
-                  <w:t xml:space="preserve"> can be given to the crew which level of attention is desired. A model will be created including a cost function for the complexity. Data will be delivered by Damen and several theoretical models of ships will be used. The results of this projects can be used as first steps towards remote and autonomous sailing. </w:t>
+                  <w:t xml:space="preserve">The aim of the project is to get insight in the complexity of manoeuvres of different ship types. Based on this advise can be given to the crew which level of attention is desired. A model will be created including a cost function for the complexity. Data will be delivered by Damen and several theoretical models of ships will be used. The results of this projects can be used as first steps towards remote and autonomous sailing. </w:t>
                 </w:r>
               </w:p>
             </w:tc>
@@ -2293,7 +2271,7 @@
                 <w:placeholder>
                   <w:docPart w:val="15B0EC0034DA48D082397149BFFCCD02"/>
                 </w:placeholder>
-                <w:date w:fullDate="2017-09-19T00:00:00Z">
+                <w:date w:fullDate="2017-09-20T00:00:00Z">
                   <w:dateFormat w:val="d-M-yyyy"/>
                   <w:lid w:val="nl-NL"/>
                   <w:storeMappedDataAs w:val="dateTime"/>
@@ -2306,7 +2284,7 @@
                   <w:rPr>
                     <w:szCs w:val="16"/>
                   </w:rPr>
-                  <w:t>19-9-2017</w:t>
+                  <w:t>20-9-2017</w:t>
                 </w:r>
               </w:sdtContent>
             </w:sdt>
@@ -2401,7 +2379,6 @@
             <w:placeholder>
               <w:docPart w:val="694BA04F0B0B435196D1A937CE73A821"/>
             </w:placeholder>
-            <w:showingPlcHdr/>
             <w:text/>
           </w:sdtPr>
           <w:sdtEndPr/>
@@ -2418,20 +2395,7 @@
                   </w:rPr>
                 </w:pPr>
                 <w:r>
-                  <w:rPr>
-                    <w:rStyle w:val="PlaceholderText"/>
-                    <w:rFonts w:eastAsiaTheme="minorHAnsi"/>
-                    <w:lang w:val="en-GB"/>
-                  </w:rPr>
-                  <w:t>Click here to enter name</w:t>
-                </w:r>
-                <w:r>
-                  <w:rPr>
-                    <w:rStyle w:val="PlaceholderText"/>
-                    <w:rFonts w:eastAsiaTheme="minorHAnsi"/>
-                    <w:lang w:val="en-GB"/>
-                  </w:rPr>
-                  <w:t>.</w:t>
+                  <w:t>Jeroen Pruyn</w:t>
                 </w:r>
               </w:p>
             </w:tc>
@@ -2459,7 +2423,7 @@
                 <w:placeholder>
                   <w:docPart w:val="15B0EC0034DA48D082397149BFFCCD02"/>
                 </w:placeholder>
-                <w:date w:fullDate="2017-06-01T00:00:00Z">
+                <w:date w:fullDate="2017-09-20T00:00:00Z">
                   <w:dateFormat w:val="d-M-yyyy"/>
                   <w:lid w:val="nl-NL"/>
                   <w:storeMappedDataAs w:val="dateTime"/>
@@ -2472,7 +2436,7 @@
                   <w:rPr>
                     <w:szCs w:val="16"/>
                   </w:rPr>
-                  <w:t>1-6-2017</w:t>
+                  <w:t>20-9-2017</w:t>
                 </w:r>
               </w:sdtContent>
             </w:sdt>
@@ -2611,7 +2575,7 @@
                 <w:placeholder>
                   <w:docPart w:val="492E5CA32A21475ABFAA71ECA2BB779A"/>
                 </w:placeholder>
-                <w:date w:fullDate="2017-08-01T00:00:00Z">
+                <w:date w:fullDate="2017-09-20T00:00:00Z">
                   <w:dateFormat w:val="d-M-yyyy"/>
                   <w:lid w:val="nl-NL"/>
                   <w:storeMappedDataAs w:val="dateTime"/>
@@ -2624,7 +2588,7 @@
                   <w:rPr>
                     <w:szCs w:val="16"/>
                   </w:rPr>
-                  <w:t>1-8-2017</w:t>
+                  <w:t>20-9-2017</w:t>
                 </w:r>
               </w:sdtContent>
             </w:sdt>
@@ -2729,7 +2693,7 @@
           <w:szCs w:val="14"/>
           <w:lang w:val="en-GB"/>
         </w:rPr>
-        <w:t>19 September 2017</w:t>
+        <w:t>20 September 2017</w:t>
       </w:r>
       <w:r>
         <w:rPr>
@@ -2978,6 +2942,8 @@
     <w:lsdException w:name="Table Subtle 2" w:semiHidden="1" w:unhideWhenUsed="1"/>
     <w:lsdException w:name="Table Web 1" w:semiHidden="1" w:unhideWhenUsed="1"/>
     <w:lsdException w:name="Table Web 2" w:semiHidden="1" w:unhideWhenUsed="1"/>
+    <w:lsdException w:name="Table Web 3" w:semiHidden="1" w:unhideWhenUsed="1"/>
+    <w:lsdException w:name="Table Theme" w:semiHidden="1" w:unhideWhenUsed="1"/>
     <w:lsdException w:name="Placeholder Text" w:semiHidden="1" w:uiPriority="99"/>
     <w:lsdException w:name="No Spacing" w:uiPriority="1" w:qFormat="1"/>
     <w:lsdException w:name="Light Shading" w:uiPriority="60"/>
@@ -4322,6 +4288,8 @@
     <w:rsidRoot w:val="00315146"/>
     <w:rsid w:val="000B3BAA"/>
     <w:rsid w:val="00315146"/>
+    <w:rsid w:val="00465D82"/>
+    <w:rsid w:val="008574D1"/>
     <w:rsid w:val="00C96204"/>
     <w:rsid w:val="00E619A6"/>
   </w:rsids>
@@ -4517,7 +4485,7 @@
     <w:lsdException w:name="Table Web 2" w:semiHidden="1" w:unhideWhenUsed="1"/>
     <w:lsdException w:name="Table Web 3" w:semiHidden="1" w:unhideWhenUsed="1"/>
     <w:lsdException w:name="Balloon Text" w:semiHidden="1" w:unhideWhenUsed="1"/>
-    <w:lsdException w:name="Table Grid" w:semiHidden="1" w:uiPriority="59" w:unhideWhenUsed="1"/>
+    <w:lsdException w:name="Table Grid" w:uiPriority="59"/>
     <w:lsdException w:name="Table Theme" w:semiHidden="1" w:unhideWhenUsed="1"/>
     <w:lsdException w:name="Placeholder Text" w:semiHidden="1"/>
     <w:lsdException w:name="No Spacing" w:uiPriority="1" w:qFormat="1"/>

</xml_diff>